<commit_message>
Mockups Main Page and review Page added
</commit_message>
<xml_diff>
--- a/Journal de bord.docx
+++ b/Journal de bord.docx
@@ -1,6 +1,6 @@
 
 <file path=word/document.xml><?xml version="1.0" encoding="utf-8"?>
-<w:document xmlns:wpc="http://schemas.microsoft.com/office/word/2010/wordprocessingCanvas" xmlns:cx="http://schemas.microsoft.com/office/drawing/2014/chartex" xmlns:cx1="http://schemas.microsoft.com/office/drawing/2015/9/8/chartex" xmlns:mc="http://schemas.openxmlformats.org/markup-compatibility/2006" xmlns:o="urn:schemas-microsoft-com:office:office" xmlns:r="http://schemas.openxmlformats.org/officeDocument/2006/relationships" xmlns:m="http://schemas.openxmlformats.org/officeDocument/2006/math" xmlns:v="urn:schemas-microsoft-com:vml" xmlns:wp14="http://schemas.microsoft.com/office/word/2010/wordprocessingDrawing" xmlns:wp="http://schemas.openxmlformats.org/drawingml/2006/wordprocessingDrawing" xmlns:w10="urn:schemas-microsoft-com:office:word" xmlns:w="http://schemas.openxmlformats.org/wordprocessingml/2006/main" xmlns:w14="http://schemas.microsoft.com/office/word/2010/wordml" xmlns:w15="http://schemas.microsoft.com/office/word/2012/wordml" xmlns:w16se="http://schemas.microsoft.com/office/word/2015/wordml/symex" xmlns:wpg="http://schemas.microsoft.com/office/word/2010/wordprocessingGroup" xmlns:wpi="http://schemas.microsoft.com/office/word/2010/wordprocessingInk" xmlns:wne="http://schemas.microsoft.com/office/word/2006/wordml" xmlns:wps="http://schemas.microsoft.com/office/word/2010/wordprocessingShape" mc:Ignorable="w14 w15 w16se wp14">
+<w:document xmlns:wpc="http://schemas.microsoft.com/office/word/2010/wordprocessingCanvas" xmlns:cx="http://schemas.microsoft.com/office/drawing/2014/chartex" xmlns:cx1="http://schemas.microsoft.com/office/drawing/2015/9/8/chartex" xmlns:cx2="http://schemas.microsoft.com/office/drawing/2015/10/21/chartex" xmlns:cx3="http://schemas.microsoft.com/office/drawing/2016/5/9/chartex" xmlns:cx4="http://schemas.microsoft.com/office/drawing/2016/5/10/chartex" xmlns:cx5="http://schemas.microsoft.com/office/drawing/2016/5/11/chartex" xmlns:cx6="http://schemas.microsoft.com/office/drawing/2016/5/12/chartex" xmlns:cx7="http://schemas.microsoft.com/office/drawing/2016/5/13/chartex" xmlns:cx8="http://schemas.microsoft.com/office/drawing/2016/5/14/chartex" xmlns:mc="http://schemas.openxmlformats.org/markup-compatibility/2006" xmlns:aink="http://schemas.microsoft.com/office/drawing/2016/ink" xmlns:am3d="http://schemas.microsoft.com/office/drawing/2017/model3d" xmlns:o="urn:schemas-microsoft-com:office:office" xmlns:r="http://schemas.openxmlformats.org/officeDocument/2006/relationships" xmlns:m="http://schemas.openxmlformats.org/officeDocument/2006/math" xmlns:v="urn:schemas-microsoft-com:vml" xmlns:wp14="http://schemas.microsoft.com/office/word/2010/wordprocessingDrawing" xmlns:wp="http://schemas.openxmlformats.org/drawingml/2006/wordprocessingDrawing" xmlns:w10="urn:schemas-microsoft-com:office:word" xmlns:w="http://schemas.openxmlformats.org/wordprocessingml/2006/main" xmlns:w14="http://schemas.microsoft.com/office/word/2010/wordml" xmlns:w15="http://schemas.microsoft.com/office/word/2012/wordml" xmlns:w16cex="http://schemas.microsoft.com/office/word/2018/wordml/cex" xmlns:w16cid="http://schemas.microsoft.com/office/word/2016/wordml/cid" xmlns:w16="http://schemas.microsoft.com/office/word/2018/wordml" xmlns:w16sdtdh="http://schemas.microsoft.com/office/word/2020/wordml/sdtdatahash" xmlns:w16se="http://schemas.microsoft.com/office/word/2015/wordml/symex" xmlns:wpg="http://schemas.microsoft.com/office/word/2010/wordprocessingGroup" xmlns:wpi="http://schemas.microsoft.com/office/word/2010/wordprocessingInk" xmlns:wne="http://schemas.microsoft.com/office/word/2006/wordml" xmlns:wps="http://schemas.microsoft.com/office/word/2010/wordprocessingShape" mc:Ignorable="w14 w15 w16se w16cid w16 w16cex w16sdtdh wp14">
   <w:body>
     <w:p>
       <w:pPr>
@@ -57,13 +57,21 @@
           <w:tcPr>
             <w:tcW w:w="4531" w:type="dxa"/>
           </w:tcPr>
-          <w:p/>
-        </w:tc>
-        <w:tc>
-          <w:tcPr>
-            <w:tcW w:w="4531" w:type="dxa"/>
-          </w:tcPr>
-          <w:p/>
+          <w:p>
+            <w:r>
+              <w:t>04/02/2022</w:t>
+            </w:r>
+          </w:p>
+        </w:tc>
+        <w:tc>
+          <w:tcPr>
+            <w:tcW w:w="4531" w:type="dxa"/>
+          </w:tcPr>
+          <w:p>
+            <w:r>
+              <w:t>Installation de l’émulateur et Création du projet</w:t>
+            </w:r>
+          </w:p>
         </w:tc>
       </w:tr>
       <w:tr>
@@ -71,13 +79,62 @@
           <w:tcPr>
             <w:tcW w:w="4531" w:type="dxa"/>
           </w:tcPr>
-          <w:p/>
-        </w:tc>
-        <w:tc>
-          <w:tcPr>
-            <w:tcW w:w="4531" w:type="dxa"/>
-          </w:tcPr>
-          <w:p/>
+          <w:p>
+            <w:r>
+              <w:t>07/02/2022</w:t>
+            </w:r>
+          </w:p>
+        </w:tc>
+        <w:tc>
+          <w:tcPr>
+            <w:tcW w:w="4531" w:type="dxa"/>
+          </w:tcPr>
+          <w:p>
+            <w:proofErr w:type="spellStart"/>
+            <w:r>
+              <w:t>Creation</w:t>
+            </w:r>
+            <w:proofErr w:type="spellEnd"/>
+            <w:r>
+              <w:t xml:space="preserve"> du projet dans </w:t>
+            </w:r>
+            <w:proofErr w:type="spellStart"/>
+            <w:r>
+              <w:t>IceScrum</w:t>
+            </w:r>
+            <w:proofErr w:type="spellEnd"/>
+          </w:p>
+          <w:p>
+            <w:proofErr w:type="spellStart"/>
+            <w:r>
+              <w:t>Creation</w:t>
+            </w:r>
+            <w:proofErr w:type="spellEnd"/>
+            <w:r>
+              <w:t xml:space="preserve"> des </w:t>
+            </w:r>
+            <w:proofErr w:type="spellStart"/>
+            <w:r>
+              <w:t>Mockup</w:t>
+            </w:r>
+            <w:proofErr w:type="spellEnd"/>
+            <w:proofErr w:type="gramStart"/>
+            <w:r>
+              <w:t> :Main</w:t>
+            </w:r>
+            <w:proofErr w:type="gramEnd"/>
+            <w:r>
+              <w:t xml:space="preserve"> Page et </w:t>
+            </w:r>
+            <w:proofErr w:type="spellStart"/>
+            <w:r>
+              <w:t>review</w:t>
+            </w:r>
+            <w:proofErr w:type="spellEnd"/>
+            <w:r>
+              <w:t xml:space="preserve"> page</w:t>
+            </w:r>
+          </w:p>
         </w:tc>
       </w:tr>
       <w:tr>
@@ -151,10 +208,7 @@
         </w:tc>
       </w:tr>
     </w:tbl>
-    <w:p>
-      <w:bookmarkStart w:id="0" w:name="_GoBack"/>
-      <w:bookmarkEnd w:id="0"/>
-    </w:p>
+    <w:p/>
     <w:sectPr>
       <w:pgSz w:w="11906" w:h="16838"/>
       <w:pgMar w:top="1417" w:right="1417" w:bottom="1417" w:left="1417" w:header="708" w:footer="708" w:gutter="0"/>
@@ -166,7 +220,7 @@
 </file>
 
 <file path=word/styles.xml><?xml version="1.0" encoding="utf-8"?>
-<w:styles xmlns:mc="http://schemas.openxmlformats.org/markup-compatibility/2006" xmlns:r="http://schemas.openxmlformats.org/officeDocument/2006/relationships" xmlns:w="http://schemas.openxmlformats.org/wordprocessingml/2006/main" xmlns:w14="http://schemas.microsoft.com/office/word/2010/wordml" xmlns:w15="http://schemas.microsoft.com/office/word/2012/wordml" xmlns:w16se="http://schemas.microsoft.com/office/word/2015/wordml/symex" mc:Ignorable="w14 w15 w16se">
+<w:styles xmlns:mc="http://schemas.openxmlformats.org/markup-compatibility/2006" xmlns:r="http://schemas.openxmlformats.org/officeDocument/2006/relationships" xmlns:w="http://schemas.openxmlformats.org/wordprocessingml/2006/main" xmlns:w14="http://schemas.microsoft.com/office/word/2010/wordml" xmlns:w15="http://schemas.microsoft.com/office/word/2012/wordml" xmlns:w16cex="http://schemas.microsoft.com/office/word/2018/wordml/cex" xmlns:w16cid="http://schemas.microsoft.com/office/word/2016/wordml/cid" xmlns:w16="http://schemas.microsoft.com/office/word/2018/wordml" xmlns:w16sdtdh="http://schemas.microsoft.com/office/word/2020/wordml/sdtdatahash" xmlns:w16se="http://schemas.microsoft.com/office/word/2015/wordml/symex" mc:Ignorable="w14 w15 w16se w16cid w16 w16cex w16sdtdh">
   <w:docDefaults>
     <w:rPrDefault>
       <w:rPr>
@@ -182,7 +236,7 @@
       </w:pPr>
     </w:pPrDefault>
   </w:docDefaults>
-  <w:latentStyles w:defLockedState="0" w:defUIPriority="99" w:defSemiHidden="0" w:defUnhideWhenUsed="0" w:defQFormat="0" w:count="371">
+  <w:latentStyles w:defLockedState="0" w:defUIPriority="99" w:defSemiHidden="0" w:defUnhideWhenUsed="0" w:defQFormat="0" w:count="376">
     <w:lsdException w:name="Normal" w:uiPriority="0" w:qFormat="1"/>
     <w:lsdException w:name="heading 1" w:uiPriority="9" w:qFormat="1"/>
     <w:lsdException w:name="heading 2" w:semiHidden="1" w:uiPriority="9" w:unhideWhenUsed="1" w:qFormat="1"/>
@@ -288,7 +342,6 @@
     <w:lsdException w:name="HTML Sample" w:semiHidden="1" w:unhideWhenUsed="1"/>
     <w:lsdException w:name="HTML Typewriter" w:semiHidden="1" w:unhideWhenUsed="1"/>
     <w:lsdException w:name="HTML Variable" w:semiHidden="1" w:unhideWhenUsed="1"/>
-    <w:lsdException w:name="Normal Table" w:semiHidden="1" w:unhideWhenUsed="1"/>
     <w:lsdException w:name="annotation subject" w:semiHidden="1" w:unhideWhenUsed="1"/>
     <w:lsdException w:name="No List" w:semiHidden="1" w:unhideWhenUsed="1"/>
     <w:lsdException w:name="Outline List 1" w:semiHidden="1" w:unhideWhenUsed="1"/>
@@ -331,11 +384,8 @@
     <w:lsdException w:name="Table Contemporary" w:semiHidden="1" w:unhideWhenUsed="1"/>
     <w:lsdException w:name="Table Elegant" w:semiHidden="1" w:unhideWhenUsed="1"/>
     <w:lsdException w:name="Table Professional" w:semiHidden="1" w:unhideWhenUsed="1"/>
-    <w:lsdException w:name="Table Subtle 1" w:semiHidden="1" w:unhideWhenUsed="1"/>
     <w:lsdException w:name="Table Subtle 2" w:semiHidden="1" w:unhideWhenUsed="1"/>
     <w:lsdException w:name="Table Web 1" w:semiHidden="1" w:unhideWhenUsed="1"/>
-    <w:lsdException w:name="Table Web 2" w:semiHidden="1" w:unhideWhenUsed="1"/>
-    <w:lsdException w:name="Table Web 3" w:semiHidden="1" w:unhideWhenUsed="1"/>
     <w:lsdException w:name="Balloon Text" w:semiHidden="1" w:unhideWhenUsed="1"/>
     <w:lsdException w:name="Table Grid" w:uiPriority="39"/>
     <w:lsdException w:name="Table Theme" w:semiHidden="1" w:unhideWhenUsed="1"/>
@@ -554,6 +604,11 @@
     <w:lsdException w:name="List Table 5 Dark Accent 6" w:uiPriority="50"/>
     <w:lsdException w:name="List Table 6 Colorful Accent 6" w:uiPriority="51"/>
     <w:lsdException w:name="List Table 7 Colorful Accent 6" w:uiPriority="52"/>
+    <w:lsdException w:name="Mention" w:semiHidden="1" w:unhideWhenUsed="1"/>
+    <w:lsdException w:name="Smart Hyperlink" w:semiHidden="1" w:unhideWhenUsed="1"/>
+    <w:lsdException w:name="Hashtag" w:semiHidden="1" w:unhideWhenUsed="1"/>
+    <w:lsdException w:name="Unresolved Mention" w:semiHidden="1" w:unhideWhenUsed="1"/>
+    <w:lsdException w:name="Smart Link" w:semiHidden="1" w:unhideWhenUsed="1"/>
   </w:latentStyles>
   <w:style w:type="paragraph" w:default="1" w:styleId="Normal">
     <w:name w:val="Normal"/>

</xml_diff>

<commit_message>
Create Other review mockup
</commit_message>
<xml_diff>
--- a/Journal de bord.docx
+++ b/Journal de bord.docx
@@ -12,6 +12,27 @@
       </w:r>
     </w:p>
     <w:p/>
+    <w:p>
+      <w:r>
+        <w:t>1. La structure et la présentation sont claires.</w:t>
+      </w:r>
+    </w:p>
+    <w:p>
+      <w:r>
+        <w:t xml:space="preserve"> 2. Toutes les activités planifiées ainsi que les imprévus et les heures supplémentaires y sont mentionnés. </w:t>
+      </w:r>
+    </w:p>
+    <w:p>
+      <w:r>
+        <w:t xml:space="preserve">3. Les succès et les échecs sont mentionnés. </w:t>
+      </w:r>
+    </w:p>
+    <w:p>
+      <w:r>
+        <w:t>4. Le travail journalier et son appréciation critique y figurent.</w:t>
+      </w:r>
+    </w:p>
+    <w:p/>
     <w:tbl>
       <w:tblPr>
         <w:tblStyle w:val="Grilledutableau"/>
@@ -39,15 +60,7 @@
           </w:tcPr>
           <w:p>
             <w:r>
-              <w:t xml:space="preserve">Installation de </w:t>
-            </w:r>
-            <w:proofErr w:type="spellStart"/>
-            <w:r>
-              <w:t>Github</w:t>
-            </w:r>
-            <w:proofErr w:type="spellEnd"/>
-            <w:r>
-              <w:t xml:space="preserve"> et Android Studio </w:t>
+              <w:t xml:space="preserve">Installation de Github et Android Studio </w:t>
             </w:r>
           </w:p>
         </w:tc>
@@ -90,49 +103,27 @@
             <w:tcW w:w="4531" w:type="dxa"/>
           </w:tcPr>
           <w:p>
-            <w:proofErr w:type="spellStart"/>
-            <w:r>
-              <w:t>Creation</w:t>
-            </w:r>
-            <w:proofErr w:type="spellEnd"/>
-            <w:r>
-              <w:t xml:space="preserve"> du projet dans </w:t>
-            </w:r>
-            <w:proofErr w:type="spellStart"/>
-            <w:r>
-              <w:t>IceScrum</w:t>
-            </w:r>
-            <w:proofErr w:type="spellEnd"/>
+            <w:r>
+              <w:t>Creation du projet dans IceScrum</w:t>
+            </w:r>
           </w:p>
           <w:p>
-            <w:proofErr w:type="spellStart"/>
-            <w:r>
-              <w:t>Creation</w:t>
-            </w:r>
-            <w:proofErr w:type="spellEnd"/>
-            <w:r>
-              <w:t xml:space="preserve"> des </w:t>
-            </w:r>
-            <w:proofErr w:type="spellStart"/>
-            <w:r>
-              <w:t>Mockup</w:t>
-            </w:r>
-            <w:proofErr w:type="spellEnd"/>
-            <w:proofErr w:type="gramStart"/>
-            <w:r>
-              <w:t> :Main</w:t>
-            </w:r>
-            <w:proofErr w:type="gramEnd"/>
-            <w:r>
-              <w:t xml:space="preserve"> Page et </w:t>
-            </w:r>
-            <w:proofErr w:type="spellStart"/>
-            <w:r>
-              <w:t>review</w:t>
-            </w:r>
-            <w:proofErr w:type="spellEnd"/>
-            <w:r>
-              <w:t xml:space="preserve"> page</w:t>
+            <w:r>
+              <w:t>Creation des Mockup :Main Page</w:t>
+            </w:r>
+            <w:r>
+              <w:t xml:space="preserve">, </w:t>
+            </w:r>
+            <w:r>
+              <w:t>review page</w:t>
+            </w:r>
+            <w:r>
+              <w:t xml:space="preserve"> et other review page</w:t>
+            </w:r>
+          </w:p>
+          <w:p>
+            <w:r>
+              <w:t>Lecture des objectif d’evaluation.</w:t>
             </w:r>
           </w:p>
         </w:tc>
@@ -342,6 +333,7 @@
     <w:lsdException w:name="HTML Sample" w:semiHidden="1" w:unhideWhenUsed="1"/>
     <w:lsdException w:name="HTML Typewriter" w:semiHidden="1" w:unhideWhenUsed="1"/>
     <w:lsdException w:name="HTML Variable" w:semiHidden="1" w:unhideWhenUsed="1"/>
+    <w:lsdException w:name="Normal Table" w:semiHidden="1" w:unhideWhenUsed="1"/>
     <w:lsdException w:name="annotation subject" w:semiHidden="1" w:unhideWhenUsed="1"/>
     <w:lsdException w:name="No List" w:semiHidden="1" w:unhideWhenUsed="1"/>
     <w:lsdException w:name="Outline List 1" w:semiHidden="1" w:unhideWhenUsed="1"/>
@@ -384,8 +376,11 @@
     <w:lsdException w:name="Table Contemporary" w:semiHidden="1" w:unhideWhenUsed="1"/>
     <w:lsdException w:name="Table Elegant" w:semiHidden="1" w:unhideWhenUsed="1"/>
     <w:lsdException w:name="Table Professional" w:semiHidden="1" w:unhideWhenUsed="1"/>
+    <w:lsdException w:name="Table Subtle 1" w:semiHidden="1" w:unhideWhenUsed="1"/>
     <w:lsdException w:name="Table Subtle 2" w:semiHidden="1" w:unhideWhenUsed="1"/>
     <w:lsdException w:name="Table Web 1" w:semiHidden="1" w:unhideWhenUsed="1"/>
+    <w:lsdException w:name="Table Web 2" w:semiHidden="1" w:unhideWhenUsed="1"/>
+    <w:lsdException w:name="Table Web 3" w:semiHidden="1" w:unhideWhenUsed="1"/>
     <w:lsdException w:name="Balloon Text" w:semiHidden="1" w:unhideWhenUsed="1"/>
     <w:lsdException w:name="Table Grid" w:uiPriority="39"/>
     <w:lsdException w:name="Table Theme" w:semiHidden="1" w:unhideWhenUsed="1"/>

</xml_diff>